<commit_message>
Changes to report that occured while drafting linkedIn article and the article itself
</commit_message>
<xml_diff>
--- a/The Battle of Mumbai Neighborhoods.docx
+++ b/The Battle of Mumbai Neighborhoods.docx
@@ -1542,8 +1542,6 @@
               <w:fldChar w:fldCharType="end"/>
             </w:r>
           </w:hyperlink>
-          <w:bookmarkStart w:id="0" w:name="_GoBack"/>
-          <w:bookmarkEnd w:id="0"/>
         </w:p>
         <w:p>
           <w:pPr>
@@ -1938,7 +1936,7 @@
               <w:pStyle w:val="Heading1"/>
               <w:jc w:val="center"/>
             </w:pPr>
-            <w:bookmarkStart w:id="1" w:name="_Toc8482285"/>
+            <w:bookmarkStart w:id="0" w:name="_Toc8482285"/>
             <w:r>
               <w:lastRenderedPageBreak/>
               <w:t>The Battle of</w:t>
@@ -1955,52 +1953,52 @@
             <w:r>
               <w:t>Neighborhoods</w:t>
             </w:r>
-            <w:bookmarkEnd w:id="1"/>
+            <w:bookmarkEnd w:id="0"/>
           </w:p>
           <w:p>
             <w:pPr>
               <w:pStyle w:val="Heading1"/>
               <w:jc w:val="center"/>
             </w:pPr>
-            <w:bookmarkStart w:id="2" w:name="_Toc8482286"/>
+            <w:bookmarkStart w:id="1" w:name="_Toc8482286"/>
             <w:r>
               <w:t>For Next Chinese Restaurant</w:t>
             </w:r>
+            <w:bookmarkEnd w:id="1"/>
+          </w:p>
+          <w:p>
+            <w:pPr>
+              <w:pStyle w:val="Heading2"/>
+            </w:pPr>
+          </w:p>
+          <w:p>
+            <w:pPr>
+              <w:pStyle w:val="Heading2"/>
+            </w:pPr>
+            <w:bookmarkStart w:id="2" w:name="_Toc8482287"/>
+            <w:r>
+              <w:t xml:space="preserve">Introduction &amp; Business </w:t>
+            </w:r>
+            <w:r>
+              <w:t>Problem</w:t>
+            </w:r>
             <w:bookmarkEnd w:id="2"/>
           </w:p>
           <w:p>
             <w:pPr>
-              <w:pStyle w:val="Heading2"/>
-            </w:pPr>
-          </w:p>
-          <w:p>
-            <w:pPr>
-              <w:pStyle w:val="Heading2"/>
-            </w:pPr>
-            <w:bookmarkStart w:id="3" w:name="_Toc8482287"/>
-            <w:r>
-              <w:t xml:space="preserve">Introduction &amp; Business </w:t>
-            </w:r>
-            <w:r>
-              <w:t>Problem</w:t>
+              <w:pStyle w:val="Heading3"/>
+              <w:rPr>
+                <w:b/>
+              </w:rPr>
+            </w:pPr>
+            <w:bookmarkStart w:id="3" w:name="_Toc8482288"/>
+            <w:r>
+              <w:rPr>
+                <w:b/>
+              </w:rPr>
+              <w:t>Problem Background</w:t>
             </w:r>
             <w:bookmarkEnd w:id="3"/>
-          </w:p>
-          <w:p>
-            <w:pPr>
-              <w:pStyle w:val="Heading3"/>
-              <w:rPr>
-                <w:b/>
-              </w:rPr>
-            </w:pPr>
-            <w:bookmarkStart w:id="4" w:name="_Toc8482288"/>
-            <w:r>
-              <w:rPr>
-                <w:b/>
-              </w:rPr>
-              <w:t>Problem Background</w:t>
-            </w:r>
-            <w:bookmarkEnd w:id="4"/>
           </w:p>
           <w:p/>
           <w:p>
@@ -2330,11 +2328,11 @@
             <w:pPr>
               <w:pStyle w:val="Heading3"/>
             </w:pPr>
-            <w:bookmarkStart w:id="5" w:name="_Toc8482289"/>
+            <w:bookmarkStart w:id="4" w:name="_Toc8482289"/>
             <w:r>
               <w:t>Problem Description</w:t>
             </w:r>
-            <w:bookmarkEnd w:id="5"/>
+            <w:bookmarkEnd w:id="4"/>
           </w:p>
           <w:p>
             <w:pPr>
@@ -2941,35 +2939,35 @@
             <w:pPr>
               <w:pStyle w:val="Heading3"/>
             </w:pPr>
-            <w:bookmarkStart w:id="6" w:name="_Toc8482290"/>
+            <w:bookmarkStart w:id="5" w:name="_Toc8482290"/>
             <w:r>
               <w:t>Target Audience</w:t>
             </w:r>
+            <w:bookmarkEnd w:id="5"/>
+          </w:p>
+          <w:p>
+            <w:pPr>
+              <w:pStyle w:val="Content"/>
+            </w:pPr>
+          </w:p>
+          <w:p>
+            <w:pPr>
+              <w:pStyle w:val="Content"/>
+            </w:pPr>
+            <w:r>
+              <w:t>The report would be beneficial to anybody who would like to open a Chinese restaurant in the city of Mumbai. The objective is to find and recommend a neighborhood in Mumbai where a new Chinese restaurant can be started.</w:t>
+            </w:r>
+          </w:p>
+          <w:p/>
+          <w:p>
+            <w:pPr>
+              <w:pStyle w:val="Heading3"/>
+            </w:pPr>
+            <w:bookmarkStart w:id="6" w:name="_Toc8482291"/>
+            <w:r>
+              <w:t>Success Criteria</w:t>
+            </w:r>
             <w:bookmarkEnd w:id="6"/>
-          </w:p>
-          <w:p>
-            <w:pPr>
-              <w:pStyle w:val="Content"/>
-            </w:pPr>
-          </w:p>
-          <w:p>
-            <w:pPr>
-              <w:pStyle w:val="Content"/>
-            </w:pPr>
-            <w:r>
-              <w:t>The report would be beneficial to anybody who would like to open a Chinese restaurant in the city of Mumbai. The objective is to find and recommend a neighborhood in Mumbai where a new Chinese restaurant can be started.</w:t>
-            </w:r>
-          </w:p>
-          <w:p/>
-          <w:p>
-            <w:pPr>
-              <w:pStyle w:val="Heading3"/>
-            </w:pPr>
-            <w:bookmarkStart w:id="7" w:name="_Toc8482291"/>
-            <w:r>
-              <w:t>Success Criteria</w:t>
-            </w:r>
-            <w:bookmarkEnd w:id="7"/>
           </w:p>
           <w:p/>
           <w:p>
@@ -3098,21 +3096,21 @@
             <w:pPr>
               <w:pStyle w:val="Heading2"/>
             </w:pPr>
-            <w:bookmarkStart w:id="8" w:name="_Toc8482292"/>
+            <w:bookmarkStart w:id="7" w:name="_Toc8482292"/>
             <w:r>
               <w:t>Data</w:t>
             </w:r>
+            <w:bookmarkEnd w:id="7"/>
+          </w:p>
+          <w:p>
+            <w:pPr>
+              <w:pStyle w:val="Heading3"/>
+            </w:pPr>
+            <w:bookmarkStart w:id="8" w:name="_Toc8482293"/>
+            <w:r>
+              <w:t>Mumbai Neighborhood Data</w:t>
+            </w:r>
             <w:bookmarkEnd w:id="8"/>
-          </w:p>
-          <w:p>
-            <w:pPr>
-              <w:pStyle w:val="Heading3"/>
-            </w:pPr>
-            <w:bookmarkStart w:id="9" w:name="_Toc8482293"/>
-            <w:r>
-              <w:t>Mumbai Neighborhood Data</w:t>
-            </w:r>
-            <w:bookmarkEnd w:id="9"/>
           </w:p>
           <w:p>
             <w:pPr>
@@ -3238,10 +3236,10 @@
                   <v:path o:extrusionok="f" gradientshapeok="t" o:connecttype="rect"/>
                   <o:lock v:ext="edit" aspectratio="t"/>
                 </v:shapetype>
-                <v:shape id="_x0000_i1025" type="#_x0000_t75" style="width:289.25pt;height:127.7pt" o:ole="">
+                <v:shape id="_x0000_i1025" type="#_x0000_t75" style="width:289.5pt;height:127.5pt" o:ole="">
                   <v:imagedata r:id="rId19" o:title=""/>
                 </v:shape>
-                <o:OLEObject Type="Embed" ProgID="PBrush" ShapeID="_x0000_i1025" DrawAspect="Content" ObjectID="_1619095139" r:id="rId20"/>
+                <o:OLEObject Type="Embed" ProgID="PBrush" ShapeID="_x0000_i1025" DrawAspect="Content" ObjectID="_1619455981" r:id="rId20"/>
               </w:object>
             </w:r>
           </w:p>
@@ -3273,11 +3271,11 @@
             <w:pPr>
               <w:pStyle w:val="Heading3"/>
             </w:pPr>
-            <w:bookmarkStart w:id="10" w:name="_Toc8482294"/>
+            <w:bookmarkStart w:id="9" w:name="_Toc8482294"/>
             <w:r>
               <w:t>Population Data Base</w:t>
             </w:r>
-            <w:bookmarkEnd w:id="10"/>
+            <w:bookmarkEnd w:id="9"/>
           </w:p>
           <w:p/>
           <w:p>
@@ -3338,12 +3336,12 @@
             <w:pPr>
               <w:pStyle w:val="Heading3"/>
             </w:pPr>
-            <w:bookmarkStart w:id="11" w:name="_Toc8482295"/>
+            <w:bookmarkStart w:id="10" w:name="_Toc8482295"/>
             <w:r>
               <w:lastRenderedPageBreak/>
               <w:t>Accessibility of the neighborhood</w:t>
             </w:r>
-            <w:bookmarkEnd w:id="11"/>
+            <w:bookmarkEnd w:id="10"/>
           </w:p>
           <w:p>
             <w:pPr>
@@ -3407,7 +3405,7 @@
                 <v:shape id="_x0000_i1026" type="#_x0000_t75" style="width:496.5pt;height:147.75pt" o:ole="">
                   <v:imagedata r:id="rId24" o:title=""/>
                 </v:shape>
-                <o:OLEObject Type="Embed" ProgID="PBrush" ShapeID="_x0000_i1026" DrawAspect="Content" ObjectID="_1619095140" r:id="rId25"/>
+                <o:OLEObject Type="Embed" ProgID="PBrush" ShapeID="_x0000_i1026" DrawAspect="Content" ObjectID="_1619455982" r:id="rId25"/>
               </w:object>
             </w:r>
           </w:p>
@@ -3442,11 +3440,11 @@
             <w:pPr>
               <w:pStyle w:val="Heading3"/>
             </w:pPr>
-            <w:bookmarkStart w:id="12" w:name="_Toc8482296"/>
+            <w:bookmarkStart w:id="11" w:name="_Toc8482296"/>
             <w:r>
               <w:t>Total Number of Restaurants</w:t>
             </w:r>
-            <w:bookmarkEnd w:id="12"/>
+            <w:bookmarkEnd w:id="11"/>
           </w:p>
           <w:p>
             <w:pPr>
@@ -3534,10 +3532,10 @@
             </w:pPr>
             <w:r>
               <w:object w:dxaOrig="10110" w:dyaOrig="2595" w14:anchorId="4E2E49F4">
-                <v:shape id="_x0000_i1027" type="#_x0000_t75" style="width:496.5pt;height:127.7pt" o:ole="">
+                <v:shape id="_x0000_i1027" type="#_x0000_t75" style="width:496.5pt;height:127.5pt" o:ole="">
                   <v:imagedata r:id="rId27" o:title=""/>
                 </v:shape>
-                <o:OLEObject Type="Embed" ProgID="PBrush" ShapeID="_x0000_i1027" DrawAspect="Content" ObjectID="_1619095141" r:id="rId28"/>
+                <o:OLEObject Type="Embed" ProgID="PBrush" ShapeID="_x0000_i1027" DrawAspect="Content" ObjectID="_1619455983" r:id="rId28"/>
               </w:object>
             </w:r>
           </w:p>
@@ -3590,12 +3588,12 @@
             <w:pPr>
               <w:pStyle w:val="Heading2"/>
             </w:pPr>
-            <w:bookmarkStart w:id="13" w:name="_Toc8482297"/>
+            <w:bookmarkStart w:id="12" w:name="_Toc8482297"/>
             <w:r>
               <w:lastRenderedPageBreak/>
               <w:t>Methodology</w:t>
             </w:r>
-            <w:bookmarkEnd w:id="13"/>
+            <w:bookmarkEnd w:id="12"/>
           </w:p>
           <w:p>
             <w:pPr>
@@ -3729,11 +3727,11 @@
             <w:pPr>
               <w:pStyle w:val="Heading3"/>
             </w:pPr>
-            <w:bookmarkStart w:id="14" w:name="_Toc8482298"/>
+            <w:bookmarkStart w:id="13" w:name="_Toc8482298"/>
             <w:r>
               <w:t>Exploratory Data Analysis</w:t>
             </w:r>
-            <w:bookmarkEnd w:id="14"/>
+            <w:bookmarkEnd w:id="13"/>
           </w:p>
         </w:tc>
       </w:tr>
@@ -3785,10 +3783,10 @@
             </w:pPr>
             <w:r>
               <w:object w:dxaOrig="9615" w:dyaOrig="8805" w14:anchorId="64244B79">
-                <v:shape id="_x0000_i1028" type="#_x0000_t75" style="width:457.65pt;height:260.45pt" o:ole="">
+                <v:shape id="_x0000_i1028" type="#_x0000_t75" style="width:457.5pt;height:261pt" o:ole="">
                   <v:imagedata r:id="rId29" o:title=""/>
                 </v:shape>
-                <o:OLEObject Type="Embed" ProgID="PBrush" ShapeID="_x0000_i1028" DrawAspect="Content" ObjectID="_1619095142" r:id="rId30"/>
+                <o:OLEObject Type="Embed" ProgID="PBrush" ShapeID="_x0000_i1028" DrawAspect="Content" ObjectID="_1619455984" r:id="rId30"/>
               </w:object>
             </w:r>
           </w:p>
@@ -3852,10 +3850,10 @@
             </w:pPr>
             <w:r>
               <w:object w:dxaOrig="13980" w:dyaOrig="11730" w14:anchorId="3221D28D">
-                <v:shape id="_x0000_i1029" type="#_x0000_t75" style="width:496.5pt;height:416.35pt" o:ole="">
+                <v:shape id="_x0000_i1029" type="#_x0000_t75" style="width:496.5pt;height:416.25pt" o:ole="">
                   <v:imagedata r:id="rId31" o:title=""/>
                 </v:shape>
-                <o:OLEObject Type="Embed" ProgID="PBrush" ShapeID="_x0000_i1029" DrawAspect="Content" ObjectID="_1619095143" r:id="rId32"/>
+                <o:OLEObject Type="Embed" ProgID="PBrush" ShapeID="_x0000_i1029" DrawAspect="Content" ObjectID="_1619455985" r:id="rId32"/>
               </w:object>
             </w:r>
           </w:p>
@@ -3897,6 +3895,9 @@
             <w:r>
               <w:t>Let’s explore Neighborhood wise Total Restaurant Count and Chinese Restaurant Count. Neighborhoods with less than 2 Chinese restaurant counts have been explicitly labeled. These neighborhoods could be candidates for opening next Chinese restaurants.</w:t>
             </w:r>
+            <w:r>
+              <w:t xml:space="preserve"> The red circles represent total restaurant count and blue circles represent total Chinese restaurant count.</w:t>
+            </w:r>
           </w:p>
           <w:p>
             <w:pPr>
@@ -3904,10 +3905,10 @@
             </w:pPr>
             <w:r>
               <w:object w:dxaOrig="10680" w:dyaOrig="17820" w14:anchorId="421DEED6">
-                <v:shape id="_x0000_i1030" type="#_x0000_t75" style="width:431.35pt;height:643pt" o:ole="">
+                <v:shape id="_x0000_i1030" type="#_x0000_t75" style="width:431.25pt;height:643.5pt" o:ole="">
                   <v:imagedata r:id="rId33" o:title=""/>
                 </v:shape>
-                <o:OLEObject Type="Embed" ProgID="PBrush" ShapeID="_x0000_i1030" DrawAspect="Content" ObjectID="_1619095144" r:id="rId34"/>
+                <o:OLEObject Type="Embed" ProgID="PBrush" ShapeID="_x0000_i1030" DrawAspect="Content" ObjectID="_1619455986" r:id="rId34"/>
               </w:object>
             </w:r>
           </w:p>
@@ -3957,7 +3958,13 @@
       </w:pPr>
       <w:r>
         <w:lastRenderedPageBreak/>
-        <w:t xml:space="preserve">From the map in figure 5, one can see that </w:t>
+        <w:t xml:space="preserve">From the map in figure </w:t>
+      </w:r>
+      <w:r>
+        <w:t>6</w:t>
+      </w:r>
+      <w:r>
+        <w:t xml:space="preserve">, one can see that </w:t>
       </w:r>
       <w:r>
         <w:t>Worli</w:t>
@@ -4034,14 +4041,38 @@
       <w:pPr>
         <w:pStyle w:val="Content"/>
       </w:pPr>
+      <w:bookmarkStart w:id="14" w:name="_GoBack"/>
+      <w:r>
+        <w:t xml:space="preserve">Let’s explore </w:t>
+      </w:r>
+      <w:r>
+        <w:t>Average Visit Count</w:t>
+      </w:r>
+      <w:r>
+        <w:t xml:space="preserve"> and Chinese Restaurant Count. Neighborhoods with less than 2 Chinese restaurant counts have been explicitly labeled. These neighborhoods could be candidates for opening next Chinese restaurants. The red circles represent </w:t>
+      </w:r>
+      <w:r>
+        <w:t>average visit</w:t>
+      </w:r>
+      <w:r>
+        <w:t xml:space="preserve"> count and blue circles represent total Chinese restaurant count.</w:t>
+      </w:r>
+    </w:p>
+    <w:bookmarkEnd w:id="14"/>
+    <w:p/>
+    <w:p/>
+    <w:p>
+      <w:pPr>
+        <w:pStyle w:val="Content"/>
+      </w:pPr>
       <w:r>
         <w:rPr>
           <w:noProof/>
         </w:rPr>
         <w:drawing>
-          <wp:inline distT="0" distB="0" distL="0" distR="0" wp14:anchorId="7FCAD372" wp14:editId="53630119">
-            <wp:extent cx="6305550" cy="6687047"/>
-            <wp:effectExtent l="0" t="0" r="0" b="0"/>
+          <wp:inline distT="0" distB="0" distL="0" distR="0" wp14:anchorId="7FCAD372" wp14:editId="66209E91">
+            <wp:extent cx="6304915" cy="5353050"/>
+            <wp:effectExtent l="0" t="0" r="635" b="0"/>
             <wp:docPr id="9" name="Picture 9"/>
             <wp:cNvGraphicFramePr>
               <a:graphicFrameLocks xmlns:a="http://schemas.openxmlformats.org/drawingml/2006/main" noChangeAspect="1"/>
@@ -4071,7 +4102,7 @@
                   <pic:spPr bwMode="auto">
                     <a:xfrm>
                       <a:off x="0" y="0"/>
-                      <a:ext cx="6306154" cy="6687688"/>
+                      <a:ext cx="6306990" cy="5354812"/>
                     </a:xfrm>
                     <a:prstGeom prst="rect">
                       <a:avLst/>
@@ -4382,13 +4413,8 @@
       <w:r>
         <w:t xml:space="preserve">, </w:t>
       </w:r>
-      <w:proofErr w:type="spellStart"/>
-      <w:r>
-        <w:t>Calinski-Harabaz</w:t>
-      </w:r>
-      <w:proofErr w:type="spellEnd"/>
-      <w:r>
-        <w:t xml:space="preserve"> Index</w:t>
+      <w:r>
+        <w:t>Calinski-Harabaz Index</w:t>
       </w:r>
       <w:r>
         <w:t xml:space="preserve"> and </w:t>
@@ -4564,27 +4590,7 @@
           <w:color w:val="082A75"/>
           <w:szCs w:val="28"/>
         </w:rPr>
-        <w:t xml:space="preserve">using the elbow method one can see that according to Silhouette Coefficient the optimum number of clusters is 4 and according to </w:t>
-      </w:r>
-      <w:proofErr w:type="spellStart"/>
-      <w:r>
-        <w:rPr>
-          <w:rFonts w:ascii="Calibri" w:eastAsiaTheme="minorHAnsi" w:hAnsi="Calibri" w:cs="Calibri"/>
-          <w:bCs/>
-          <w:color w:val="082A75"/>
-          <w:szCs w:val="28"/>
-        </w:rPr>
-        <w:t>Calinski-Harabaz</w:t>
-      </w:r>
-      <w:proofErr w:type="spellEnd"/>
-      <w:r>
-        <w:rPr>
-          <w:rFonts w:ascii="Calibri" w:eastAsiaTheme="minorHAnsi" w:hAnsi="Calibri" w:cs="Calibri"/>
-          <w:bCs/>
-          <w:color w:val="082A75"/>
-          <w:szCs w:val="28"/>
-        </w:rPr>
-        <w:t xml:space="preserve"> Index the optimum number of </w:t>
+        <w:t xml:space="preserve">using the elbow method one can see that according to Silhouette Coefficient the optimum number of clusters is 4 and according to Calinski-Harabaz Index the optimum number of </w:t>
       </w:r>
       <w:proofErr w:type="gramStart"/>
       <w:r>
@@ -4713,13 +4719,7 @@
         <w:t xml:space="preserve">This cluster </w:t>
       </w:r>
       <w:r>
-        <w:t xml:space="preserve">contains all neighborhoods with high average count values signifying greater accessibility potential. It contains a neighborhood with high </w:t>
-      </w:r>
-      <w:r>
-        <w:t>accessibility (</w:t>
-      </w:r>
-      <w:r>
-        <w:t>average count) and only 1 Chinese restaurant</w:t>
+        <w:t>contains all neighborhoods with high average count values signifying greater accessibility potential. It contains a neighborhood with high accessibility (average count) and only 1 Chinese restaurant</w:t>
       </w:r>
       <w:r>
         <w:t>.</w:t>
@@ -7206,7 +7206,7 @@
 </file>
 
 <file path=customXml/itemProps1.xml><?xml version="1.0" encoding="utf-8"?>
-<ds:datastoreItem xmlns:ds="http://schemas.openxmlformats.org/officeDocument/2006/customXml" ds:itemID="{F5C704E6-71E9-4D03-A58B-6E2AE8AB8EAE}">
+<ds:datastoreItem xmlns:ds="http://schemas.openxmlformats.org/officeDocument/2006/customXml" ds:itemID="{F124080C-4FEA-4CE1-AF9D-F84D4BDD149D}">
   <ds:schemaRefs>
     <ds:schemaRef ds:uri="http://schemas.openxmlformats.org/officeDocument/2006/bibliography"/>
   </ds:schemaRefs>

</xml_diff>